<commit_message>
Regular exp - Optional text - Alternative text - Examples - Data tables
</commit_message>
<xml_diff>
--- a/Notes_BDD.docx
+++ b/Notes_BDD.docx
@@ -610,22 +610,282 @@
           <w:lang w:val="en-IN"/>
         </w:rPr>
       </w:pPr>
-    </w:p>
-    <w:p>
-      <w:pPr>
-        <w:rPr>
-          <w:rFonts w:ascii="Bookman Old Style" w:hAnsi="Bookman Old Style"/>
-          <w:lang w:val="en-IN"/>
-        </w:rPr>
-      </w:pPr>
-    </w:p>
-    <w:p>
-      <w:pPr>
-        <w:rPr>
-          <w:rFonts w:ascii="Bookman Old Style" w:hAnsi="Bookman Old Style"/>
-          <w:lang w:val="en-IN"/>
-        </w:rPr>
-      </w:pPr>
+      <w:r>
+        <w:rPr>
+          <w:rFonts w:ascii="Bookman Old Style" w:hAnsi="Bookman Old Style"/>
+          <w:lang w:val="en-IN"/>
+        </w:rPr>
+        <w:t>Sample Feature file:</w:t>
+      </w:r>
+    </w:p>
+    <w:p>
+      <w:pPr>
+        <w:rPr>
+          <w:rFonts w:ascii="Bookman Old Style" w:hAnsi="Bookman Old Style"/>
+          <w:lang w:val="en-IN"/>
+        </w:rPr>
+      </w:pPr>
+      <w:r>
+        <w:rPr>
+          <w:rFonts w:ascii="Bookman Old Style" w:hAnsi="Bookman Old Style"/>
+          <w:noProof/>
+        </w:rPr>
+        <w:drawing>
+          <wp:inline distT="0" distB="0" distL="0" distR="0">
+            <wp:extent cx="5943600" cy="3319145"/>
+            <wp:effectExtent l="19050" t="0" r="0" b="0"/>
+            <wp:docPr id="3" name="Picture 3"/>
+            <wp:cNvGraphicFramePr>
+              <a:graphicFrameLocks xmlns:a="http://schemas.openxmlformats.org/drawingml/2006/main" noChangeAspect="1"/>
+            </wp:cNvGraphicFramePr>
+            <a:graphic xmlns:a="http://schemas.openxmlformats.org/drawingml/2006/main">
+              <a:graphicData uri="http://schemas.openxmlformats.org/drawingml/2006/picture">
+                <pic:pic xmlns:pic="http://schemas.openxmlformats.org/drawingml/2006/picture">
+                  <pic:nvPicPr>
+                    <pic:cNvPr id="0" name="Picture 3"/>
+                    <pic:cNvPicPr>
+                      <a:picLocks noChangeAspect="1" noChangeArrowheads="1"/>
+                    </pic:cNvPicPr>
+                  </pic:nvPicPr>
+                  <pic:blipFill>
+                    <a:blip r:embed="rId9"/>
+                    <a:srcRect/>
+                    <a:stretch>
+                      <a:fillRect/>
+                    </a:stretch>
+                  </pic:blipFill>
+                  <pic:spPr bwMode="auto">
+                    <a:xfrm>
+                      <a:off x="0" y="0"/>
+                      <a:ext cx="5943600" cy="3319145"/>
+                    </a:xfrm>
+                    <a:prstGeom prst="rect">
+                      <a:avLst/>
+                    </a:prstGeom>
+                    <a:noFill/>
+                    <a:ln w="9525">
+                      <a:noFill/>
+                      <a:miter lim="800000"/>
+                      <a:headEnd/>
+                      <a:tailEnd/>
+                    </a:ln>
+                  </pic:spPr>
+                </pic:pic>
+              </a:graphicData>
+            </a:graphic>
+          </wp:inline>
+        </w:drawing>
+      </w:r>
+    </w:p>
+    <w:p>
+      <w:pPr>
+        <w:rPr>
+          <w:rFonts w:ascii="Bookman Old Style" w:hAnsi="Bookman Old Style"/>
+          <w:lang w:val="en-IN"/>
+        </w:rPr>
+      </w:pPr>
+      <w:r>
+        <w:rPr>
+          <w:rFonts w:ascii="Bookman Old Style" w:hAnsi="Bookman Old Style"/>
+          <w:lang w:val="en-IN"/>
+        </w:rPr>
+        <w:t>Data driven testing</w:t>
+      </w:r>
+    </w:p>
+    <w:p>
+      <w:pPr>
+        <w:rPr>
+          <w:rFonts w:ascii="Bookman Old Style" w:hAnsi="Bookman Old Style"/>
+          <w:lang w:val="en-IN"/>
+        </w:rPr>
+      </w:pPr>
+      <w:r>
+        <w:rPr>
+          <w:rFonts w:ascii="Bookman Old Style" w:hAnsi="Bookman Old Style"/>
+          <w:noProof/>
+        </w:rPr>
+        <w:lastRenderedPageBreak/>
+        <w:drawing>
+          <wp:inline distT="0" distB="0" distL="0" distR="0">
+            <wp:extent cx="5943600" cy="2470150"/>
+            <wp:effectExtent l="19050" t="0" r="0" b="0"/>
+            <wp:docPr id="4" name="Picture 4"/>
+            <wp:cNvGraphicFramePr>
+              <a:graphicFrameLocks xmlns:a="http://schemas.openxmlformats.org/drawingml/2006/main" noChangeAspect="1"/>
+            </wp:cNvGraphicFramePr>
+            <a:graphic xmlns:a="http://schemas.openxmlformats.org/drawingml/2006/main">
+              <a:graphicData uri="http://schemas.openxmlformats.org/drawingml/2006/picture">
+                <pic:pic xmlns:pic="http://schemas.openxmlformats.org/drawingml/2006/picture">
+                  <pic:nvPicPr>
+                    <pic:cNvPr id="0" name="Picture 4"/>
+                    <pic:cNvPicPr>
+                      <a:picLocks noChangeAspect="1" noChangeArrowheads="1"/>
+                    </pic:cNvPicPr>
+                  </pic:nvPicPr>
+                  <pic:blipFill>
+                    <a:blip r:embed="rId10"/>
+                    <a:srcRect/>
+                    <a:stretch>
+                      <a:fillRect/>
+                    </a:stretch>
+                  </pic:blipFill>
+                  <pic:spPr bwMode="auto">
+                    <a:xfrm>
+                      <a:off x="0" y="0"/>
+                      <a:ext cx="5943600" cy="2470150"/>
+                    </a:xfrm>
+                    <a:prstGeom prst="rect">
+                      <a:avLst/>
+                    </a:prstGeom>
+                    <a:noFill/>
+                    <a:ln w="9525">
+                      <a:noFill/>
+                      <a:miter lim="800000"/>
+                      <a:headEnd/>
+                      <a:tailEnd/>
+                    </a:ln>
+                  </pic:spPr>
+                </pic:pic>
+              </a:graphicData>
+            </a:graphic>
+          </wp:inline>
+        </w:drawing>
+      </w:r>
+    </w:p>
+    <w:p>
+      <w:pPr>
+        <w:rPr>
+          <w:rFonts w:ascii="Bookman Old Style" w:hAnsi="Bookman Old Style"/>
+          <w:lang w:val="en-IN"/>
+        </w:rPr>
+      </w:pPr>
+    </w:p>
+    <w:p>
+      <w:pPr>
+        <w:rPr>
+          <w:rFonts w:ascii="Bookman Old Style" w:hAnsi="Bookman Old Style"/>
+          <w:lang w:val="en-IN"/>
+        </w:rPr>
+      </w:pPr>
+      <w:r>
+        <w:rPr>
+          <w:rFonts w:ascii="Bookman Old Style" w:hAnsi="Bookman Old Style"/>
+          <w:noProof/>
+        </w:rPr>
+        <w:drawing>
+          <wp:inline distT="0" distB="0" distL="0" distR="0">
+            <wp:extent cx="5943600" cy="2992755"/>
+            <wp:effectExtent l="19050" t="0" r="0" b="0"/>
+            <wp:docPr id="6" name="Picture 6"/>
+            <wp:cNvGraphicFramePr>
+              <a:graphicFrameLocks xmlns:a="http://schemas.openxmlformats.org/drawingml/2006/main" noChangeAspect="1"/>
+            </wp:cNvGraphicFramePr>
+            <a:graphic xmlns:a="http://schemas.openxmlformats.org/drawingml/2006/main">
+              <a:graphicData uri="http://schemas.openxmlformats.org/drawingml/2006/picture">
+                <pic:pic xmlns:pic="http://schemas.openxmlformats.org/drawingml/2006/picture">
+                  <pic:nvPicPr>
+                    <pic:cNvPr id="0" name="Picture 6"/>
+                    <pic:cNvPicPr>
+                      <a:picLocks noChangeAspect="1" noChangeArrowheads="1"/>
+                    </pic:cNvPicPr>
+                  </pic:nvPicPr>
+                  <pic:blipFill>
+                    <a:blip r:embed="rId11"/>
+                    <a:srcRect/>
+                    <a:stretch>
+                      <a:fillRect/>
+                    </a:stretch>
+                  </pic:blipFill>
+                  <pic:spPr bwMode="auto">
+                    <a:xfrm>
+                      <a:off x="0" y="0"/>
+                      <a:ext cx="5943600" cy="2992755"/>
+                    </a:xfrm>
+                    <a:prstGeom prst="rect">
+                      <a:avLst/>
+                    </a:prstGeom>
+                    <a:noFill/>
+                    <a:ln w="9525">
+                      <a:noFill/>
+                      <a:miter lim="800000"/>
+                      <a:headEnd/>
+                      <a:tailEnd/>
+                    </a:ln>
+                  </pic:spPr>
+                </pic:pic>
+              </a:graphicData>
+            </a:graphic>
+          </wp:inline>
+        </w:drawing>
+      </w:r>
+    </w:p>
+    <w:p>
+      <w:pPr>
+        <w:rPr>
+          <w:rFonts w:ascii="Bookman Old Style" w:hAnsi="Bookman Old Style"/>
+          <w:lang w:val="en-IN"/>
+        </w:rPr>
+      </w:pPr>
+    </w:p>
+    <w:p>
+      <w:pPr>
+        <w:rPr>
+          <w:rFonts w:ascii="Bookman Old Style" w:hAnsi="Bookman Old Style"/>
+          <w:lang w:val="en-IN"/>
+        </w:rPr>
+      </w:pPr>
+      <w:r>
+        <w:rPr>
+          <w:rFonts w:ascii="Bookman Old Style" w:hAnsi="Bookman Old Style"/>
+          <w:noProof/>
+        </w:rPr>
+        <w:lastRenderedPageBreak/>
+        <w:drawing>
+          <wp:inline distT="0" distB="0" distL="0" distR="0">
+            <wp:extent cx="5943600" cy="2665730"/>
+            <wp:effectExtent l="19050" t="0" r="0" b="0"/>
+            <wp:docPr id="5" name="Picture 5"/>
+            <wp:cNvGraphicFramePr>
+              <a:graphicFrameLocks xmlns:a="http://schemas.openxmlformats.org/drawingml/2006/main" noChangeAspect="1"/>
+            </wp:cNvGraphicFramePr>
+            <a:graphic xmlns:a="http://schemas.openxmlformats.org/drawingml/2006/main">
+              <a:graphicData uri="http://schemas.openxmlformats.org/drawingml/2006/picture">
+                <pic:pic xmlns:pic="http://schemas.openxmlformats.org/drawingml/2006/picture">
+                  <pic:nvPicPr>
+                    <pic:cNvPr id="0" name="Picture 5"/>
+                    <pic:cNvPicPr>
+                      <a:picLocks noChangeAspect="1" noChangeArrowheads="1"/>
+                    </pic:cNvPicPr>
+                  </pic:nvPicPr>
+                  <pic:blipFill>
+                    <a:blip r:embed="rId12"/>
+                    <a:srcRect/>
+                    <a:stretch>
+                      <a:fillRect/>
+                    </a:stretch>
+                  </pic:blipFill>
+                  <pic:spPr bwMode="auto">
+                    <a:xfrm>
+                      <a:off x="0" y="0"/>
+                      <a:ext cx="5943600" cy="2665730"/>
+                    </a:xfrm>
+                    <a:prstGeom prst="rect">
+                      <a:avLst/>
+                    </a:prstGeom>
+                    <a:noFill/>
+                    <a:ln w="9525">
+                      <a:noFill/>
+                      <a:miter lim="800000"/>
+                      <a:headEnd/>
+                      <a:tailEnd/>
+                    </a:ln>
+                  </pic:spPr>
+                </pic:pic>
+              </a:graphicData>
+            </a:graphic>
+          </wp:inline>
+        </w:drawing>
+      </w:r>
     </w:p>
     <w:sectPr>
       <w:pgSz w:w="12240" w:h="15840"/>
@@ -1289,7 +1549,7 @@
 </file>
 
 <file path=customXml/itemProps1.xml><?xml version="1.0" encoding="utf-8"?>
-<ds:datastoreItem xmlns:ds="http://schemas.openxmlformats.org/officeDocument/2006/customXml" ds:itemID="{95C78F2F-D1E9-4DE8-A9EF-159DAF944FE1}">
+<ds:datastoreItem xmlns:ds="http://schemas.openxmlformats.org/officeDocument/2006/customXml" ds:itemID="{EAEAAEC7-44CE-4196-BD7C-63BE0843FD04}">
   <ds:schemaRefs>
     <ds:schemaRef ds:uri="http://schemas.openxmlformats.org/officeDocument/2006/bibliography"/>
   </ds:schemaRefs>

</xml_diff>